<commit_message>
fix: corrigindo formatação dos arquivos docx
</commit_message>
<xml_diff>
--- a/faqs/FAQACOESJUDICIAIS.docx
+++ b/faqs/FAQACOESJUDICIAIS.docx
@@ -4,292 +4,51 @@
   <w:body>
     <w:p>
       <w:r>
-        <w:pict w14:anchorId="142BB530">
-          <v:rect id="_x0000_i1080" style="width:0;height:1.5pt" o:hralign="center" o:hrstd="t" o:hrnoshade="t" o:hr="t" fillcolor="gray" stroked="f"/>
-        </w:pict>
+        <w:t>P: O que faz o Setor de Ações Judiciais da Secretaria de Saúde? R: Este setor é responsável por receber e acompanhar os pedidos de saúde feitos através da justiça. Após o juiz dar o ganho de causa ao cidadão, o setor organiza tudo o que é necessário para cumprir essa decisão e entregar o que foi pedido.</w:t>
       </w:r>
     </w:p>
     <w:p>
       <w:r>
-        <w:rPr>
-          <w:b/>
-          <w:bCs/>
-        </w:rPr>
-        <w:t>[ASSUNTO: Setor de Ações Judiciais]</w:t>
+        <w:t>P: O que eu posso receber através deste serviço? R: O senhor(a) pode receber medicamentos, dietas especiais, insumos (materiais de saúde) ou outros serviços médicos, desde que o juiz tenha decidido que a Prefeitura deve fornecê-los.</w:t>
       </w:r>
     </w:p>
     <w:p>
       <w:r>
-        <w:rPr>
-          <w:b/>
-          <w:bCs/>
-        </w:rPr>
-        <w:t>P:</w:t>
-      </w:r>
-      <w:r>
-        <w:t xml:space="preserve"> O que faz o Setor de Ações Judiciais da Secretaria de Saúde?</w:t>
+        <w:t>P: Quem tem direito a ser atendido por este setor? R: Para ser atendido, é necessário morar no município de Franca e já possuir uma decisão favorável da justiça (ter "ganhado" o processo).</w:t>
       </w:r>
     </w:p>
     <w:p>
       <w:r>
-        <w:rPr>
-          <w:b/>
-          <w:bCs/>
-        </w:rPr>
-        <w:t>R:</w:t>
-      </w:r>
-      <w:r>
-        <w:t xml:space="preserve"> Este setor é responsável por receber e acompanhar os pedidos de saúde feitos através da justiça. Após o juiz dar o ganho de causa ao cidadão, o setor organiza tudo o que é necessário para cumprir essa decisão e entregar o que foi pedido.</w:t>
+        <w:t>P: Quais documentos preciso levar para dar andamento ao pedido? R: O senhor(a) deve apresentar a receita médica original (prescrição) e os seus documentos de identificação pessoal (como RG e CPF).</w:t>
       </w:r>
     </w:p>
     <w:p>
       <w:r>
-        <w:pict w14:anchorId="6BD2A935">
-          <v:rect id="_x0000_i1081" style="width:0;height:1.5pt" o:hralign="center" o:hrstd="t" o:hrnoshade="t" o:hr="t" fillcolor="gray" stroked="f"/>
-        </w:pict>
+        <w:t>P: Como saberei quando meu remédio ou serviço estiver disponível? R: O próprio setor entrará em contato com o interessado(a) assim que a compra ou contratação for feita para iniciar o fornecimento.</w:t>
       </w:r>
     </w:p>
     <w:p>
       <w:r>
-        <w:rPr>
-          <w:b/>
-          <w:bCs/>
-        </w:rPr>
-        <w:t>[ASSUNTO: Setor de Ações Judiciais]</w:t>
+        <w:t>P: Qual o endereço e o horário de funcionamento? R: O atendimento funciona de segunda a sexta-feira, das 07h às 16h. O endereço é Avenida Dr. Flávio Rocha, nº 4.780, Vila Imperador, Franca/SP.</w:t>
       </w:r>
     </w:p>
     <w:p>
       <w:r>
-        <w:rPr>
-          <w:b/>
-          <w:bCs/>
-        </w:rPr>
-        <w:t>P:</w:t>
+        <w:t xml:space="preserve">P: Como posso tirar dúvidas por telefone ou internet? R: O senhor(a) pode ligar para o número (16) 3706-5348. Também é possível acompanhar informações pelo site oficial: </w:t>
       </w:r>
+      <w:hyperlink r:id="rId4" w:tgtFrame="_new" w:history="1">
+        <w:r>
+          <w:rPr>
+            <w:rStyle w:val="Hyperlink"/>
+          </w:rPr>
+          <w:t>www.franca.sp.gov.br</w:t>
+        </w:r>
+      </w:hyperlink>
       <w:r>
-        <w:t xml:space="preserve"> O que eu posso receber através deste serviço?</w:t>
+        <w:t>.</w:t>
       </w:r>
     </w:p>
-    <w:p>
-      <w:r>
-        <w:rPr>
-          <w:b/>
-          <w:bCs/>
-        </w:rPr>
-        <w:t>R:</w:t>
-      </w:r>
-      <w:r>
-        <w:t xml:space="preserve"> O senhor(a) pode receber medicamentos, dietas especiais, insumos (materiais de saúde) ou outros serviços médicos, desde que o juiz tenha decidido que a Prefeitura deve fornecê-los. </w:t>
-      </w:r>
-    </w:p>
-    <w:p>
-      <w:r>
-        <w:pict w14:anchorId="0BB24DFE">
-          <v:rect id="_x0000_i1082" style="width:0;height:1.5pt" o:hralign="center" o:hrstd="t" o:hrnoshade="t" o:hr="t" fillcolor="gray" stroked="f"/>
-        </w:pict>
-      </w:r>
-    </w:p>
-    <w:p>
-      <w:r>
-        <w:rPr>
-          <w:b/>
-          <w:bCs/>
-        </w:rPr>
-        <w:t>[ASSUNTO: Setor de Ações Judiciais]</w:t>
-      </w:r>
-    </w:p>
-    <w:p>
-      <w:r>
-        <w:rPr>
-          <w:b/>
-          <w:bCs/>
-        </w:rPr>
-        <w:t>P:</w:t>
-      </w:r>
-      <w:r>
-        <w:t xml:space="preserve"> Quem tem direito a ser atendido por este setor?</w:t>
-      </w:r>
-    </w:p>
-    <w:p>
-      <w:r>
-        <w:rPr>
-          <w:b/>
-          <w:bCs/>
-        </w:rPr>
-        <w:t>R:</w:t>
-      </w:r>
-      <w:r>
-        <w:t xml:space="preserve"> Para ser atendido, é necessário morar no município de Franca e já possuir uma decisão favorável da justiça (ter "ganhado" o processo).</w:t>
-      </w:r>
-    </w:p>
-    <w:p>
-      <w:r>
-        <w:pict w14:anchorId="5266C6F0">
-          <v:rect id="_x0000_i1083" style="width:0;height:1.5pt" o:hralign="center" o:hrstd="t" o:hrnoshade="t" o:hr="t" fillcolor="gray" stroked="f"/>
-        </w:pict>
-      </w:r>
-    </w:p>
-    <w:p>
-      <w:r>
-        <w:rPr>
-          <w:b/>
-          <w:bCs/>
-        </w:rPr>
-        <w:t>[ASSUNTO: Setor de Ações Judiciais]</w:t>
-      </w:r>
-    </w:p>
-    <w:p>
-      <w:r>
-        <w:rPr>
-          <w:b/>
-          <w:bCs/>
-        </w:rPr>
-        <w:t>P:</w:t>
-      </w:r>
-      <w:r>
-        <w:t xml:space="preserve"> Quais documentos preciso levar para dar andamento ao pedido?</w:t>
-      </w:r>
-    </w:p>
-    <w:p>
-      <w:r>
-        <w:rPr>
-          <w:b/>
-          <w:bCs/>
-        </w:rPr>
-        <w:t>R:</w:t>
-      </w:r>
-      <w:r>
-        <w:t xml:space="preserve"> O senhor(a) deve apresentar a receita médica original (prescrição) e os seus documentos de identificação pessoal (como RG e CPF). </w:t>
-      </w:r>
-    </w:p>
-    <w:p>
-      <w:r>
-        <w:pict w14:anchorId="4BEAD1D5">
-          <v:rect id="_x0000_i1084" style="width:0;height:1.5pt" o:hralign="center" o:hrstd="t" o:hrnoshade="t" o:hr="t" fillcolor="gray" stroked="f"/>
-        </w:pict>
-      </w:r>
-    </w:p>
-    <w:p>
-      <w:r>
-        <w:rPr>
-          <w:b/>
-          <w:bCs/>
-        </w:rPr>
-        <w:t>[ASSUNTO: Setor de Ações Judiciais]</w:t>
-      </w:r>
-    </w:p>
-    <w:p>
-      <w:r>
-        <w:rPr>
-          <w:b/>
-          <w:bCs/>
-        </w:rPr>
-        <w:t>P:</w:t>
-      </w:r>
-      <w:r>
-        <w:t xml:space="preserve"> Como saberei quando meu remédio ou serviço estiver disponível?</w:t>
-      </w:r>
-    </w:p>
-    <w:p>
-      <w:r>
-        <w:rPr>
-          <w:b/>
-          <w:bCs/>
-        </w:rPr>
-        <w:t>R:</w:t>
-      </w:r>
-      <w:r>
-        <w:t xml:space="preserve"> O próprio setor entrará em contato com o interessado(a) assim que a compra ou contratação for feita para iniciar o fornecimento. </w:t>
-      </w:r>
-    </w:p>
-    <w:p>
-      <w:r>
-        <w:pict w14:anchorId="0A80C0C2">
-          <v:rect id="_x0000_i1085" style="width:0;height:1.5pt" o:hralign="center" o:hrstd="t" o:hrnoshade="t" o:hr="t" fillcolor="gray" stroked="f"/>
-        </w:pict>
-      </w:r>
-    </w:p>
-    <w:p>
-      <w:r>
-        <w:rPr>
-          <w:b/>
-          <w:bCs/>
-        </w:rPr>
-        <w:t>[ASSUNTO: Setor de Ações Judiciais]</w:t>
-      </w:r>
-    </w:p>
-    <w:p>
-      <w:r>
-        <w:rPr>
-          <w:b/>
-          <w:bCs/>
-        </w:rPr>
-        <w:t>P:</w:t>
-      </w:r>
-      <w:r>
-        <w:t xml:space="preserve"> Qual o endereço e o horário de funcionamento?</w:t>
-      </w:r>
-    </w:p>
-    <w:p>
-      <w:r>
-        <w:rPr>
-          <w:b/>
-          <w:bCs/>
-        </w:rPr>
-        <w:t>R:</w:t>
-      </w:r>
-      <w:r>
-        <w:t xml:space="preserve"> O atendimento funciona de segunda a sexta-feira, das 07h às 16h. O endereço é Avenida Dr. Flávio Rocha, nº 4.780, Vila Imperador, Franca/SP. </w:t>
-      </w:r>
-    </w:p>
-    <w:p>
-      <w:r>
-        <w:pict w14:anchorId="086F86EE">
-          <v:rect id="_x0000_i1086" style="width:0;height:1.5pt" o:hralign="center" o:hrstd="t" o:hrnoshade="t" o:hr="t" fillcolor="gray" stroked="f"/>
-        </w:pict>
-      </w:r>
-    </w:p>
-    <w:p>
-      <w:r>
-        <w:rPr>
-          <w:b/>
-          <w:bCs/>
-        </w:rPr>
-        <w:t>[ASSUNTO: Setor de Ações Judiciais]</w:t>
-      </w:r>
-    </w:p>
-    <w:p>
-      <w:r>
-        <w:rPr>
-          <w:b/>
-          <w:bCs/>
-        </w:rPr>
-        <w:t>P:</w:t>
-      </w:r>
-      <w:r>
-        <w:t xml:space="preserve"> Como posso tirar dúvidas por telefone ou internet?</w:t>
-      </w:r>
-    </w:p>
-    <w:p>
-      <w:r>
-        <w:rPr>
-          <w:b/>
-          <w:bCs/>
-        </w:rPr>
-        <w:lastRenderedPageBreak/>
-        <w:t>R:</w:t>
-      </w:r>
-      <w:r>
-        <w:t xml:space="preserve"> O senhor(a) pode ligar para o número (16) 3706-5348. Também é possível acompanhar informações pelo site oficial: www.franca.sp.gov.br. </w:t>
-      </w:r>
-    </w:p>
-    <w:p>
-      <w:r>
-        <w:pict w14:anchorId="399811A2">
-          <v:rect id="_x0000_i1087" style="width:0;height:1.5pt" o:hralign="center" o:hrstd="t" o:hrnoshade="t" o:hr="t" fillcolor="gray" stroked="f"/>
-        </w:pict>
-      </w:r>
-    </w:p>
+    <w:p/>
     <w:sectPr>
       <w:pgSz w:w="11906" w:h="16838"/>
       <w:pgMar w:top="1417" w:right="1701" w:bottom="1417" w:left="1701" w:header="708" w:footer="708" w:gutter="0"/>
@@ -1216,6 +975,29 @@
       <w:spacing w:val="5"/>
     </w:rPr>
   </w:style>
+  <w:style w:type="character" w:styleId="Hyperlink">
+    <w:name w:val="Hyperlink"/>
+    <w:basedOn w:val="Fontepargpadro"/>
+    <w:uiPriority w:val="99"/>
+    <w:unhideWhenUsed/>
+    <w:rsid w:val="00387225"/>
+    <w:rPr>
+      <w:color w:val="0563C1" w:themeColor="hyperlink"/>
+      <w:u w:val="single"/>
+    </w:rPr>
+  </w:style>
+  <w:style w:type="character" w:styleId="MenoPendente">
+    <w:name w:val="Unresolved Mention"/>
+    <w:basedOn w:val="Fontepargpadro"/>
+    <w:uiPriority w:val="99"/>
+    <w:semiHidden/>
+    <w:unhideWhenUsed/>
+    <w:rsid w:val="00387225"/>
+    <w:rPr>
+      <w:color w:val="605E5C"/>
+      <w:shd w:val="clear" w:color="auto" w:fill="E1DFDD"/>
+    </w:rPr>
+  </w:style>
 </w:styles>
 </file>
 

</xml_diff>